<commit_message>
add file code design pattern
</commit_message>
<xml_diff>
--- a/Tuan01/Bài tuần 1.docx
+++ b/Tuan01/Bài tuần 1.docx
@@ -5114,6 +5114,231 @@
     </w:p>
     <w:p>
       <w:pPr>
+        <w:rPr>
+          <w:lang w:val="en-US"/>
+        </w:rPr>
+      </w:pPr>
+      <w:r>
+        <w:rPr>
+          <w:rFonts w:asciiTheme="majorHAnsi" w:hAnsiTheme="majorHAnsi" w:cstheme="majorHAnsi"/>
+          <w:b/>
+          <w:bCs/>
+          <w:sz w:val="28"/>
+          <w:szCs w:val="28"/>
+        </w:rPr>
+        <w:t>Giải thích tại sao hai cách cho kết quả khác nhau.</w:t>
+      </w:r>
+    </w:p>
+    <w:p>
+      <w:pPr>
+        <w:pStyle w:val="ListParagraph"/>
+        <w:numPr>
+          <w:ilvl w:val="0"/>
+          <w:numId w:val="25"/>
+        </w:numPr>
+        <w:rPr>
+          <w:rFonts w:asciiTheme="majorHAnsi" w:hAnsiTheme="majorHAnsi" w:cstheme="majorHAnsi"/>
+          <w:b/>
+          <w:bCs/>
+          <w:sz w:val="28"/>
+          <w:szCs w:val="28"/>
+          <w:lang w:val="vi-VN"/>
+        </w:rPr>
+      </w:pPr>
+      <w:r>
+        <w:rPr>
+          <w:rFonts w:asciiTheme="majorHAnsi" w:hAnsiTheme="majorHAnsi" w:cstheme="majorHAnsi"/>
+          <w:b/>
+          <w:bCs/>
+          <w:sz w:val="28"/>
+          <w:szCs w:val="28"/>
+          <w:lang w:val="vi-VN"/>
+        </w:rPr>
+        <w:t>Domain Decomposition</w:t>
+      </w:r>
+    </w:p>
+    <w:p>
+      <w:pPr>
+        <w:pStyle w:val="ListParagraph"/>
+        <w:numPr>
+          <w:ilvl w:val="0"/>
+          <w:numId w:val="26"/>
+        </w:numPr>
+        <w:ind w:left="851" w:hanging="218"/>
+        <w:rPr>
+          <w:rFonts w:asciiTheme="majorHAnsi" w:hAnsiTheme="majorHAnsi" w:cstheme="majorHAnsi"/>
+          <w:sz w:val="28"/>
+          <w:szCs w:val="28"/>
+          <w:lang w:val="vi-VN"/>
+        </w:rPr>
+      </w:pPr>
+      <w:r>
+        <w:rPr>
+          <w:rFonts w:asciiTheme="majorHAnsi" w:hAnsiTheme="majorHAnsi" w:cstheme="majorHAnsi"/>
+          <w:sz w:val="28"/>
+          <w:szCs w:val="28"/>
+          <w:lang w:val="vi-VN"/>
+        </w:rPr>
+        <w:t>Chia hệ thống theo nghiệp vụ thực tế (Course, Student, Enrollment…).</w:t>
+      </w:r>
+    </w:p>
+    <w:p>
+      <w:pPr>
+        <w:pStyle w:val="ListParagraph"/>
+        <w:numPr>
+          <w:ilvl w:val="0"/>
+          <w:numId w:val="26"/>
+        </w:numPr>
+        <w:ind w:left="851" w:hanging="218"/>
+        <w:rPr>
+          <w:rFonts w:asciiTheme="majorHAnsi" w:hAnsiTheme="majorHAnsi" w:cstheme="majorHAnsi"/>
+          <w:sz w:val="28"/>
+          <w:szCs w:val="28"/>
+          <w:lang w:val="vi-VN"/>
+        </w:rPr>
+      </w:pPr>
+      <w:r>
+        <w:rPr>
+          <w:rFonts w:asciiTheme="majorHAnsi" w:hAnsiTheme="majorHAnsi" w:cstheme="majorHAnsi"/>
+          <w:sz w:val="28"/>
+          <w:szCs w:val="28"/>
+          <w:lang w:val="vi-VN"/>
+        </w:rPr>
+        <w:t>Mỗi module giống như một phòng ban trong trường học, tự xử lý trọn vẹn một chức năng.</w:t>
+      </w:r>
+    </w:p>
+    <w:p>
+      <w:pPr>
+        <w:pStyle w:val="ListParagraph"/>
+        <w:numPr>
+          <w:ilvl w:val="0"/>
+          <w:numId w:val="26"/>
+        </w:numPr>
+        <w:ind w:left="851" w:hanging="218"/>
+        <w:rPr>
+          <w:rFonts w:asciiTheme="majorHAnsi" w:hAnsiTheme="majorHAnsi" w:cstheme="majorHAnsi"/>
+          <w:sz w:val="28"/>
+          <w:szCs w:val="28"/>
+          <w:lang w:val="vi-VN"/>
+        </w:rPr>
+      </w:pPr>
+      <w:r>
+        <w:rPr>
+          <w:rFonts w:asciiTheme="majorHAnsi" w:hAnsiTheme="majorHAnsi" w:cstheme="majorHAnsi"/>
+          <w:sz w:val="28"/>
+          <w:szCs w:val="28"/>
+          <w:lang w:val="vi-VN"/>
+        </w:rPr>
+        <w:t>Phù hợp khi muốn hệ thống dễ hiểu, dễ mở rộng theo nghiệp vụ.</w:t>
+      </w:r>
+    </w:p>
+    <w:p>
+      <w:pPr>
+        <w:pStyle w:val="ListParagraph"/>
+        <w:numPr>
+          <w:ilvl w:val="0"/>
+          <w:numId w:val="25"/>
+        </w:numPr>
+        <w:rPr>
+          <w:rFonts w:asciiTheme="majorHAnsi" w:hAnsiTheme="majorHAnsi" w:cstheme="majorHAnsi"/>
+          <w:b/>
+          <w:bCs/>
+          <w:sz w:val="28"/>
+          <w:szCs w:val="28"/>
+          <w:lang w:val="vi-VN"/>
+        </w:rPr>
+      </w:pPr>
+      <w:r>
+        <w:rPr>
+          <w:rFonts w:asciiTheme="majorHAnsi" w:hAnsiTheme="majorHAnsi" w:cstheme="majorHAnsi"/>
+          <w:b/>
+          <w:bCs/>
+          <w:sz w:val="28"/>
+          <w:szCs w:val="28"/>
+          <w:lang w:val="vi-VN"/>
+        </w:rPr>
+        <w:t>Technical Partitioning</w:t>
+      </w:r>
+    </w:p>
+    <w:p>
+      <w:pPr>
+        <w:pStyle w:val="ListParagraph"/>
+        <w:numPr>
+          <w:ilvl w:val="0"/>
+          <w:numId w:val="26"/>
+        </w:numPr>
+        <w:ind w:left="851" w:hanging="207"/>
+        <w:rPr>
+          <w:rFonts w:asciiTheme="majorHAnsi" w:hAnsiTheme="majorHAnsi" w:cstheme="majorHAnsi"/>
+          <w:sz w:val="28"/>
+          <w:szCs w:val="28"/>
+          <w:lang w:val="vi-VN"/>
+        </w:rPr>
+      </w:pPr>
+      <w:r>
+        <w:rPr>
+          <w:rFonts w:asciiTheme="majorHAnsi" w:hAnsiTheme="majorHAnsi" w:cstheme="majorHAnsi"/>
+          <w:sz w:val="28"/>
+          <w:szCs w:val="28"/>
+          <w:lang w:val="vi-VN"/>
+        </w:rPr>
+        <w:t>Chia hệ thống theo kỹ thuật (UI, Service, Repository, Database…).</w:t>
+      </w:r>
+    </w:p>
+    <w:p>
+      <w:pPr>
+        <w:pStyle w:val="ListParagraph"/>
+        <w:numPr>
+          <w:ilvl w:val="0"/>
+          <w:numId w:val="26"/>
+        </w:numPr>
+        <w:ind w:left="851" w:hanging="207"/>
+        <w:rPr>
+          <w:rFonts w:asciiTheme="majorHAnsi" w:hAnsiTheme="majorHAnsi" w:cstheme="majorHAnsi"/>
+          <w:sz w:val="28"/>
+          <w:szCs w:val="28"/>
+          <w:lang w:val="vi-VN"/>
+        </w:rPr>
+      </w:pPr>
+      <w:r>
+        <w:rPr>
+          <w:rFonts w:asciiTheme="majorHAnsi" w:hAnsiTheme="majorHAnsi" w:cstheme="majorHAnsi"/>
+          <w:sz w:val="28"/>
+          <w:szCs w:val="28"/>
+          <w:lang w:val="vi-VN"/>
+        </w:rPr>
+        <w:t>Mỗi module giống như một tầng kỹ thuật, phục vụ cho toàn bộ hệ thống.</w:t>
+      </w:r>
+    </w:p>
+    <w:p>
+      <w:pPr>
+        <w:pStyle w:val="ListParagraph"/>
+        <w:numPr>
+          <w:ilvl w:val="0"/>
+          <w:numId w:val="26"/>
+        </w:numPr>
+        <w:ind w:left="851" w:hanging="207"/>
+        <w:rPr>
+          <w:rFonts w:asciiTheme="majorHAnsi" w:hAnsiTheme="majorHAnsi" w:cstheme="majorHAnsi"/>
+          <w:sz w:val="28"/>
+          <w:szCs w:val="28"/>
+          <w:lang w:val="vi-VN"/>
+        </w:rPr>
+      </w:pPr>
+      <w:r>
+        <w:rPr>
+          <w:rFonts w:asciiTheme="majorHAnsi" w:hAnsiTheme="majorHAnsi" w:cstheme="majorHAnsi"/>
+          <w:sz w:val="28"/>
+          <w:szCs w:val="28"/>
+          <w:lang w:val="vi-VN"/>
+        </w:rPr>
+        <w:lastRenderedPageBreak/>
+        <w:t>Phù hợp khi muốn chuẩn hóa công nghệ, tái sử dụng code.</w:t>
+      </w:r>
+    </w:p>
+    <w:p/>
+    <w:p>
+      <w:pPr>
         <w:pStyle w:val="ListParagraph"/>
         <w:numPr>
           <w:ilvl w:val="0"/>
@@ -5136,17 +5361,7 @@
           <w:sz w:val="28"/>
           <w:szCs w:val="28"/>
         </w:rPr>
-        <w:t>Giải thích tại sao hai cách cho kết quả khác nhau.</w:t>
-      </w:r>
-      <w:r>
-        <w:rPr>
-          <w:rFonts w:asciiTheme="majorHAnsi" w:hAnsiTheme="majorHAnsi" w:cstheme="majorHAnsi"/>
-          <w:b/>
-          <w:bCs/>
-          <w:sz w:val="28"/>
-          <w:szCs w:val="28"/>
-        </w:rPr>
-        <w:br/>
+        <w:t>Đưa ra quyết định chọn kiến trúc mô-đun nào.</w:t>
       </w:r>
     </w:p>
     <w:p>
@@ -5154,36 +5369,43 @@
         <w:pStyle w:val="ListParagraph"/>
         <w:numPr>
           <w:ilvl w:val="0"/>
-          <w:numId w:val="21"/>
-        </w:numPr>
-        <w:ind w:left="284" w:hanging="284"/>
-        <w:rPr>
-          <w:rFonts w:asciiTheme="majorHAnsi" w:hAnsiTheme="majorHAnsi" w:cstheme="majorHAnsi"/>
-          <w:b/>
-          <w:bCs/>
-          <w:sz w:val="28"/>
-          <w:szCs w:val="28"/>
-        </w:rPr>
-      </w:pPr>
-      <w:r>
-        <w:rPr>
-          <w:rFonts w:asciiTheme="majorHAnsi" w:hAnsiTheme="majorHAnsi" w:cstheme="majorHAnsi"/>
-          <w:b/>
-          <w:bCs/>
-          <w:sz w:val="28"/>
-          <w:szCs w:val="28"/>
-        </w:rPr>
-        <w:t>Đưa ra quyết định chọn kiến trúc mô-đun nào.</w:t>
-      </w:r>
-      <w:r>
-        <w:rPr>
-          <w:rFonts w:asciiTheme="majorHAnsi" w:hAnsiTheme="majorHAnsi" w:cstheme="majorHAnsi"/>
-          <w:b/>
-          <w:bCs/>
-          <w:sz w:val="28"/>
-          <w:szCs w:val="28"/>
-        </w:rPr>
-        <w:br/>
+          <w:numId w:val="27"/>
+        </w:numPr>
+        <w:rPr>
+          <w:rFonts w:asciiTheme="majorHAnsi" w:hAnsiTheme="majorHAnsi" w:cstheme="majorHAnsi"/>
+          <w:sz w:val="28"/>
+          <w:szCs w:val="28"/>
+        </w:rPr>
+      </w:pPr>
+      <w:r>
+        <w:rPr>
+          <w:rFonts w:asciiTheme="majorHAnsi" w:hAnsiTheme="majorHAnsi" w:cstheme="majorHAnsi"/>
+          <w:sz w:val="28"/>
+          <w:szCs w:val="28"/>
+        </w:rPr>
+        <w:t>Hệ thống Course Management sẽ mở rộng thêm nhiều chức năng trong tương lai (học phí, chứng chỉ…).</w:t>
+      </w:r>
+    </w:p>
+    <w:p>
+      <w:pPr>
+        <w:pStyle w:val="ListParagraph"/>
+        <w:numPr>
+          <w:ilvl w:val="0"/>
+          <w:numId w:val="27"/>
+        </w:numPr>
+        <w:rPr>
+          <w:rFonts w:asciiTheme="majorHAnsi" w:hAnsiTheme="majorHAnsi" w:cstheme="majorHAnsi"/>
+          <w:sz w:val="28"/>
+          <w:szCs w:val="28"/>
+        </w:rPr>
+      </w:pPr>
+      <w:r>
+        <w:rPr>
+          <w:rFonts w:asciiTheme="majorHAnsi" w:hAnsiTheme="majorHAnsi" w:cstheme="majorHAnsi"/>
+          <w:sz w:val="28"/>
+          <w:szCs w:val="28"/>
+        </w:rPr>
+        <w:t>Domain Decomposition cho phép thêm module nghiệp vụ mới độc lập, ít ảnh hưởng hệ thống cũ, dễ mở rộng và bảo trì.</w:t>
       </w:r>
     </w:p>
     <w:sectPr>
@@ -6148,6 +6370,119 @@
     </w:lvl>
   </w:abstractNum>
   <w:abstractNum w:abstractNumId="8" w15:restartNumberingAfterBreak="0">
+    <w:nsid w:val="1CC73CE8"/>
+    <w:multiLevelType w:val="hybridMultilevel"/>
+    <w:tmpl w:val="C234D986"/>
+    <w:lvl w:ilvl="0" w:tplc="2940D2A0">
+      <w:numFmt w:val="bullet"/>
+      <w:lvlText w:val="-"/>
+      <w:lvlJc w:val="left"/>
+      <w:pPr>
+        <w:ind w:left="720" w:hanging="360"/>
+      </w:pPr>
+      <w:rPr>
+        <w:rFonts w:ascii="Times New Roman" w:eastAsia="Arial" w:hAnsi="Times New Roman" w:cs="Times New Roman" w:hint="default"/>
+        <w:b w:val="0"/>
+      </w:rPr>
+    </w:lvl>
+    <w:lvl w:ilvl="1" w:tplc="042A0003" w:tentative="1">
+      <w:start w:val="1"/>
+      <w:numFmt w:val="bullet"/>
+      <w:lvlText w:val="o"/>
+      <w:lvlJc w:val="left"/>
+      <w:pPr>
+        <w:ind w:left="1440" w:hanging="360"/>
+      </w:pPr>
+      <w:rPr>
+        <w:rFonts w:ascii="Courier New" w:hAnsi="Courier New" w:cs="Courier New" w:hint="default"/>
+      </w:rPr>
+    </w:lvl>
+    <w:lvl w:ilvl="2" w:tplc="042A0005" w:tentative="1">
+      <w:start w:val="1"/>
+      <w:numFmt w:val="bullet"/>
+      <w:lvlText w:val=""/>
+      <w:lvlJc w:val="left"/>
+      <w:pPr>
+        <w:ind w:left="2160" w:hanging="360"/>
+      </w:pPr>
+      <w:rPr>
+        <w:rFonts w:ascii="Wingdings" w:hAnsi="Wingdings" w:hint="default"/>
+      </w:rPr>
+    </w:lvl>
+    <w:lvl w:ilvl="3" w:tplc="042A0001" w:tentative="1">
+      <w:start w:val="1"/>
+      <w:numFmt w:val="bullet"/>
+      <w:lvlText w:val=""/>
+      <w:lvlJc w:val="left"/>
+      <w:pPr>
+        <w:ind w:left="2880" w:hanging="360"/>
+      </w:pPr>
+      <w:rPr>
+        <w:rFonts w:ascii="Symbol" w:hAnsi="Symbol" w:hint="default"/>
+      </w:rPr>
+    </w:lvl>
+    <w:lvl w:ilvl="4" w:tplc="042A0003" w:tentative="1">
+      <w:start w:val="1"/>
+      <w:numFmt w:val="bullet"/>
+      <w:lvlText w:val="o"/>
+      <w:lvlJc w:val="left"/>
+      <w:pPr>
+        <w:ind w:left="3600" w:hanging="360"/>
+      </w:pPr>
+      <w:rPr>
+        <w:rFonts w:ascii="Courier New" w:hAnsi="Courier New" w:cs="Courier New" w:hint="default"/>
+      </w:rPr>
+    </w:lvl>
+    <w:lvl w:ilvl="5" w:tplc="042A0005" w:tentative="1">
+      <w:start w:val="1"/>
+      <w:numFmt w:val="bullet"/>
+      <w:lvlText w:val=""/>
+      <w:lvlJc w:val="left"/>
+      <w:pPr>
+        <w:ind w:left="4320" w:hanging="360"/>
+      </w:pPr>
+      <w:rPr>
+        <w:rFonts w:ascii="Wingdings" w:hAnsi="Wingdings" w:hint="default"/>
+      </w:rPr>
+    </w:lvl>
+    <w:lvl w:ilvl="6" w:tplc="042A0001" w:tentative="1">
+      <w:start w:val="1"/>
+      <w:numFmt w:val="bullet"/>
+      <w:lvlText w:val=""/>
+      <w:lvlJc w:val="left"/>
+      <w:pPr>
+        <w:ind w:left="5040" w:hanging="360"/>
+      </w:pPr>
+      <w:rPr>
+        <w:rFonts w:ascii="Symbol" w:hAnsi="Symbol" w:hint="default"/>
+      </w:rPr>
+    </w:lvl>
+    <w:lvl w:ilvl="7" w:tplc="042A0003" w:tentative="1">
+      <w:start w:val="1"/>
+      <w:numFmt w:val="bullet"/>
+      <w:lvlText w:val="o"/>
+      <w:lvlJc w:val="left"/>
+      <w:pPr>
+        <w:ind w:left="5760" w:hanging="360"/>
+      </w:pPr>
+      <w:rPr>
+        <w:rFonts w:ascii="Courier New" w:hAnsi="Courier New" w:cs="Courier New" w:hint="default"/>
+      </w:rPr>
+    </w:lvl>
+    <w:lvl w:ilvl="8" w:tplc="042A0005" w:tentative="1">
+      <w:start w:val="1"/>
+      <w:numFmt w:val="bullet"/>
+      <w:lvlText w:val=""/>
+      <w:lvlJc w:val="left"/>
+      <w:pPr>
+        <w:ind w:left="6480" w:hanging="360"/>
+      </w:pPr>
+      <w:rPr>
+        <w:rFonts w:ascii="Wingdings" w:hAnsi="Wingdings" w:hint="default"/>
+      </w:rPr>
+    </w:lvl>
+  </w:abstractNum>
+  <w:abstractNum w:abstractNumId="9" w15:restartNumberingAfterBreak="0">
     <w:nsid w:val="20FB7F1B"/>
     <w:multiLevelType w:val="multilevel"/>
     <w:tmpl w:val="085E762C"/>
@@ -6296,7 +6631,7 @@
       </w:rPr>
     </w:lvl>
   </w:abstractNum>
-  <w:abstractNum w:abstractNumId="9" w15:restartNumberingAfterBreak="0">
+  <w:abstractNum w:abstractNumId="10" w15:restartNumberingAfterBreak="0">
     <w:nsid w:val="24D35F1B"/>
     <w:multiLevelType w:val="multilevel"/>
     <w:tmpl w:val="C6E4C8BC"/>
@@ -6409,7 +6744,7 @@
       </w:rPr>
     </w:lvl>
   </w:abstractNum>
-  <w:abstractNum w:abstractNumId="10" w15:restartNumberingAfterBreak="0">
+  <w:abstractNum w:abstractNumId="11" w15:restartNumberingAfterBreak="0">
     <w:nsid w:val="2BB574FA"/>
     <w:multiLevelType w:val="multilevel"/>
     <w:tmpl w:val="F1D643EA"/>
@@ -6558,7 +6893,7 @@
       </w:rPr>
     </w:lvl>
   </w:abstractNum>
-  <w:abstractNum w:abstractNumId="11" w15:restartNumberingAfterBreak="0">
+  <w:abstractNum w:abstractNumId="12" w15:restartNumberingAfterBreak="0">
     <w:nsid w:val="2E6A5AB1"/>
     <w:multiLevelType w:val="multilevel"/>
     <w:tmpl w:val="25AEDF8A"/>
@@ -6707,7 +7042,7 @@
       </w:rPr>
     </w:lvl>
   </w:abstractNum>
-  <w:abstractNum w:abstractNumId="12" w15:restartNumberingAfterBreak="0">
+  <w:abstractNum w:abstractNumId="13" w15:restartNumberingAfterBreak="0">
     <w:nsid w:val="43F02043"/>
     <w:multiLevelType w:val="hybridMultilevel"/>
     <w:tmpl w:val="E7089A66"/>
@@ -6820,7 +7155,7 @@
       </w:rPr>
     </w:lvl>
   </w:abstractNum>
-  <w:abstractNum w:abstractNumId="13" w15:restartNumberingAfterBreak="0">
+  <w:abstractNum w:abstractNumId="14" w15:restartNumberingAfterBreak="0">
     <w:nsid w:val="45754ACF"/>
     <w:multiLevelType w:val="multilevel"/>
     <w:tmpl w:val="6B38DDB0"/>
@@ -6969,7 +7304,156 @@
       </w:rPr>
     </w:lvl>
   </w:abstractNum>
-  <w:abstractNum w:abstractNumId="14" w15:restartNumberingAfterBreak="0">
+  <w:abstractNum w:abstractNumId="15" w15:restartNumberingAfterBreak="0">
+    <w:nsid w:val="515B45B6"/>
+    <w:multiLevelType w:val="multilevel"/>
+    <w:tmpl w:val="4684C270"/>
+    <w:lvl w:ilvl="0">
+      <w:start w:val="1"/>
+      <w:numFmt w:val="bullet"/>
+      <w:lvlText w:val=""/>
+      <w:lvlJc w:val="left"/>
+      <w:pPr>
+        <w:tabs>
+          <w:tab w:val="num" w:pos="720"/>
+        </w:tabs>
+        <w:ind w:left="720" w:hanging="360"/>
+      </w:pPr>
+      <w:rPr>
+        <w:rFonts w:ascii="Symbol" w:hAnsi="Symbol" w:hint="default"/>
+        <w:sz w:val="20"/>
+      </w:rPr>
+    </w:lvl>
+    <w:lvl w:ilvl="1" w:tentative="1">
+      <w:start w:val="1"/>
+      <w:numFmt w:val="bullet"/>
+      <w:lvlText w:val="o"/>
+      <w:lvlJc w:val="left"/>
+      <w:pPr>
+        <w:tabs>
+          <w:tab w:val="num" w:pos="1440"/>
+        </w:tabs>
+        <w:ind w:left="1440" w:hanging="360"/>
+      </w:pPr>
+      <w:rPr>
+        <w:rFonts w:ascii="Courier New" w:hAnsi="Courier New" w:hint="default"/>
+        <w:sz w:val="20"/>
+      </w:rPr>
+    </w:lvl>
+    <w:lvl w:ilvl="2" w:tentative="1">
+      <w:start w:val="1"/>
+      <w:numFmt w:val="bullet"/>
+      <w:lvlText w:val=""/>
+      <w:lvlJc w:val="left"/>
+      <w:pPr>
+        <w:tabs>
+          <w:tab w:val="num" w:pos="2160"/>
+        </w:tabs>
+        <w:ind w:left="2160" w:hanging="360"/>
+      </w:pPr>
+      <w:rPr>
+        <w:rFonts w:ascii="Wingdings" w:hAnsi="Wingdings" w:hint="default"/>
+        <w:sz w:val="20"/>
+      </w:rPr>
+    </w:lvl>
+    <w:lvl w:ilvl="3" w:tentative="1">
+      <w:start w:val="1"/>
+      <w:numFmt w:val="bullet"/>
+      <w:lvlText w:val=""/>
+      <w:lvlJc w:val="left"/>
+      <w:pPr>
+        <w:tabs>
+          <w:tab w:val="num" w:pos="2880"/>
+        </w:tabs>
+        <w:ind w:left="2880" w:hanging="360"/>
+      </w:pPr>
+      <w:rPr>
+        <w:rFonts w:ascii="Wingdings" w:hAnsi="Wingdings" w:hint="default"/>
+        <w:sz w:val="20"/>
+      </w:rPr>
+    </w:lvl>
+    <w:lvl w:ilvl="4" w:tentative="1">
+      <w:start w:val="1"/>
+      <w:numFmt w:val="bullet"/>
+      <w:lvlText w:val=""/>
+      <w:lvlJc w:val="left"/>
+      <w:pPr>
+        <w:tabs>
+          <w:tab w:val="num" w:pos="3600"/>
+        </w:tabs>
+        <w:ind w:left="3600" w:hanging="360"/>
+      </w:pPr>
+      <w:rPr>
+        <w:rFonts w:ascii="Wingdings" w:hAnsi="Wingdings" w:hint="default"/>
+        <w:sz w:val="20"/>
+      </w:rPr>
+    </w:lvl>
+    <w:lvl w:ilvl="5" w:tentative="1">
+      <w:start w:val="1"/>
+      <w:numFmt w:val="bullet"/>
+      <w:lvlText w:val=""/>
+      <w:lvlJc w:val="left"/>
+      <w:pPr>
+        <w:tabs>
+          <w:tab w:val="num" w:pos="4320"/>
+        </w:tabs>
+        <w:ind w:left="4320" w:hanging="360"/>
+      </w:pPr>
+      <w:rPr>
+        <w:rFonts w:ascii="Wingdings" w:hAnsi="Wingdings" w:hint="default"/>
+        <w:sz w:val="20"/>
+      </w:rPr>
+    </w:lvl>
+    <w:lvl w:ilvl="6" w:tentative="1">
+      <w:start w:val="1"/>
+      <w:numFmt w:val="bullet"/>
+      <w:lvlText w:val=""/>
+      <w:lvlJc w:val="left"/>
+      <w:pPr>
+        <w:tabs>
+          <w:tab w:val="num" w:pos="5040"/>
+        </w:tabs>
+        <w:ind w:left="5040" w:hanging="360"/>
+      </w:pPr>
+      <w:rPr>
+        <w:rFonts w:ascii="Wingdings" w:hAnsi="Wingdings" w:hint="default"/>
+        <w:sz w:val="20"/>
+      </w:rPr>
+    </w:lvl>
+    <w:lvl w:ilvl="7" w:tentative="1">
+      <w:start w:val="1"/>
+      <w:numFmt w:val="bullet"/>
+      <w:lvlText w:val=""/>
+      <w:lvlJc w:val="left"/>
+      <w:pPr>
+        <w:tabs>
+          <w:tab w:val="num" w:pos="5760"/>
+        </w:tabs>
+        <w:ind w:left="5760" w:hanging="360"/>
+      </w:pPr>
+      <w:rPr>
+        <w:rFonts w:ascii="Wingdings" w:hAnsi="Wingdings" w:hint="default"/>
+        <w:sz w:val="20"/>
+      </w:rPr>
+    </w:lvl>
+    <w:lvl w:ilvl="8" w:tentative="1">
+      <w:start w:val="1"/>
+      <w:numFmt w:val="bullet"/>
+      <w:lvlText w:val=""/>
+      <w:lvlJc w:val="left"/>
+      <w:pPr>
+        <w:tabs>
+          <w:tab w:val="num" w:pos="6480"/>
+        </w:tabs>
+        <w:ind w:left="6480" w:hanging="360"/>
+      </w:pPr>
+      <w:rPr>
+        <w:rFonts w:ascii="Wingdings" w:hAnsi="Wingdings" w:hint="default"/>
+        <w:sz w:val="20"/>
+      </w:rPr>
+    </w:lvl>
+  </w:abstractNum>
+  <w:abstractNum w:abstractNumId="16" w15:restartNumberingAfterBreak="0">
     <w:nsid w:val="550F6648"/>
     <w:multiLevelType w:val="multilevel"/>
     <w:tmpl w:val="3EEE7B58"/>
@@ -7118,7 +7602,156 @@
       </w:rPr>
     </w:lvl>
   </w:abstractNum>
-  <w:abstractNum w:abstractNumId="15" w15:restartNumberingAfterBreak="0">
+  <w:abstractNum w:abstractNumId="17" w15:restartNumberingAfterBreak="0">
+    <w:nsid w:val="596F331C"/>
+    <w:multiLevelType w:val="multilevel"/>
+    <w:tmpl w:val="CA3AB394"/>
+    <w:lvl w:ilvl="0">
+      <w:start w:val="1"/>
+      <w:numFmt w:val="bullet"/>
+      <w:lvlText w:val=""/>
+      <w:lvlJc w:val="left"/>
+      <w:pPr>
+        <w:tabs>
+          <w:tab w:val="num" w:pos="720"/>
+        </w:tabs>
+        <w:ind w:left="720" w:hanging="360"/>
+      </w:pPr>
+      <w:rPr>
+        <w:rFonts w:ascii="Symbol" w:hAnsi="Symbol" w:hint="default"/>
+        <w:sz w:val="20"/>
+      </w:rPr>
+    </w:lvl>
+    <w:lvl w:ilvl="1" w:tentative="1">
+      <w:start w:val="1"/>
+      <w:numFmt w:val="bullet"/>
+      <w:lvlText w:val="o"/>
+      <w:lvlJc w:val="left"/>
+      <w:pPr>
+        <w:tabs>
+          <w:tab w:val="num" w:pos="1440"/>
+        </w:tabs>
+        <w:ind w:left="1440" w:hanging="360"/>
+      </w:pPr>
+      <w:rPr>
+        <w:rFonts w:ascii="Courier New" w:hAnsi="Courier New" w:hint="default"/>
+        <w:sz w:val="20"/>
+      </w:rPr>
+    </w:lvl>
+    <w:lvl w:ilvl="2" w:tentative="1">
+      <w:start w:val="1"/>
+      <w:numFmt w:val="bullet"/>
+      <w:lvlText w:val=""/>
+      <w:lvlJc w:val="left"/>
+      <w:pPr>
+        <w:tabs>
+          <w:tab w:val="num" w:pos="2160"/>
+        </w:tabs>
+        <w:ind w:left="2160" w:hanging="360"/>
+      </w:pPr>
+      <w:rPr>
+        <w:rFonts w:ascii="Wingdings" w:hAnsi="Wingdings" w:hint="default"/>
+        <w:sz w:val="20"/>
+      </w:rPr>
+    </w:lvl>
+    <w:lvl w:ilvl="3" w:tentative="1">
+      <w:start w:val="1"/>
+      <w:numFmt w:val="bullet"/>
+      <w:lvlText w:val=""/>
+      <w:lvlJc w:val="left"/>
+      <w:pPr>
+        <w:tabs>
+          <w:tab w:val="num" w:pos="2880"/>
+        </w:tabs>
+        <w:ind w:left="2880" w:hanging="360"/>
+      </w:pPr>
+      <w:rPr>
+        <w:rFonts w:ascii="Wingdings" w:hAnsi="Wingdings" w:hint="default"/>
+        <w:sz w:val="20"/>
+      </w:rPr>
+    </w:lvl>
+    <w:lvl w:ilvl="4" w:tentative="1">
+      <w:start w:val="1"/>
+      <w:numFmt w:val="bullet"/>
+      <w:lvlText w:val=""/>
+      <w:lvlJc w:val="left"/>
+      <w:pPr>
+        <w:tabs>
+          <w:tab w:val="num" w:pos="3600"/>
+        </w:tabs>
+        <w:ind w:left="3600" w:hanging="360"/>
+      </w:pPr>
+      <w:rPr>
+        <w:rFonts w:ascii="Wingdings" w:hAnsi="Wingdings" w:hint="default"/>
+        <w:sz w:val="20"/>
+      </w:rPr>
+    </w:lvl>
+    <w:lvl w:ilvl="5" w:tentative="1">
+      <w:start w:val="1"/>
+      <w:numFmt w:val="bullet"/>
+      <w:lvlText w:val=""/>
+      <w:lvlJc w:val="left"/>
+      <w:pPr>
+        <w:tabs>
+          <w:tab w:val="num" w:pos="4320"/>
+        </w:tabs>
+        <w:ind w:left="4320" w:hanging="360"/>
+      </w:pPr>
+      <w:rPr>
+        <w:rFonts w:ascii="Wingdings" w:hAnsi="Wingdings" w:hint="default"/>
+        <w:sz w:val="20"/>
+      </w:rPr>
+    </w:lvl>
+    <w:lvl w:ilvl="6" w:tentative="1">
+      <w:start w:val="1"/>
+      <w:numFmt w:val="bullet"/>
+      <w:lvlText w:val=""/>
+      <w:lvlJc w:val="left"/>
+      <w:pPr>
+        <w:tabs>
+          <w:tab w:val="num" w:pos="5040"/>
+        </w:tabs>
+        <w:ind w:left="5040" w:hanging="360"/>
+      </w:pPr>
+      <w:rPr>
+        <w:rFonts w:ascii="Wingdings" w:hAnsi="Wingdings" w:hint="default"/>
+        <w:sz w:val="20"/>
+      </w:rPr>
+    </w:lvl>
+    <w:lvl w:ilvl="7" w:tentative="1">
+      <w:start w:val="1"/>
+      <w:numFmt w:val="bullet"/>
+      <w:lvlText w:val=""/>
+      <w:lvlJc w:val="left"/>
+      <w:pPr>
+        <w:tabs>
+          <w:tab w:val="num" w:pos="5760"/>
+        </w:tabs>
+        <w:ind w:left="5760" w:hanging="360"/>
+      </w:pPr>
+      <w:rPr>
+        <w:rFonts w:ascii="Wingdings" w:hAnsi="Wingdings" w:hint="default"/>
+        <w:sz w:val="20"/>
+      </w:rPr>
+    </w:lvl>
+    <w:lvl w:ilvl="8" w:tentative="1">
+      <w:start w:val="1"/>
+      <w:numFmt w:val="bullet"/>
+      <w:lvlText w:val=""/>
+      <w:lvlJc w:val="left"/>
+      <w:pPr>
+        <w:tabs>
+          <w:tab w:val="num" w:pos="6480"/>
+        </w:tabs>
+        <w:ind w:left="6480" w:hanging="360"/>
+      </w:pPr>
+      <w:rPr>
+        <w:rFonts w:ascii="Wingdings" w:hAnsi="Wingdings" w:hint="default"/>
+        <w:sz w:val="20"/>
+      </w:rPr>
+    </w:lvl>
+  </w:abstractNum>
+  <w:abstractNum w:abstractNumId="18" w15:restartNumberingAfterBreak="0">
     <w:nsid w:val="598331AF"/>
     <w:multiLevelType w:val="hybridMultilevel"/>
     <w:tmpl w:val="88CA49D0"/>
@@ -7204,7 +7837,120 @@
       </w:pPr>
     </w:lvl>
   </w:abstractNum>
-  <w:abstractNum w:abstractNumId="16" w15:restartNumberingAfterBreak="0">
+  <w:abstractNum w:abstractNumId="19" w15:restartNumberingAfterBreak="0">
+    <w:nsid w:val="5CB67779"/>
+    <w:multiLevelType w:val="hybridMultilevel"/>
+    <w:tmpl w:val="4A668B60"/>
+    <w:lvl w:ilvl="0" w:tplc="042A0009">
+      <w:start w:val="1"/>
+      <w:numFmt w:val="bullet"/>
+      <w:lvlText w:val=""/>
+      <w:lvlJc w:val="left"/>
+      <w:pPr>
+        <w:ind w:left="720" w:hanging="360"/>
+      </w:pPr>
+      <w:rPr>
+        <w:rFonts w:ascii="Wingdings" w:hAnsi="Wingdings" w:hint="default"/>
+      </w:rPr>
+    </w:lvl>
+    <w:lvl w:ilvl="1" w:tplc="042A0003" w:tentative="1">
+      <w:start w:val="1"/>
+      <w:numFmt w:val="bullet"/>
+      <w:lvlText w:val="o"/>
+      <w:lvlJc w:val="left"/>
+      <w:pPr>
+        <w:ind w:left="1440" w:hanging="360"/>
+      </w:pPr>
+      <w:rPr>
+        <w:rFonts w:ascii="Courier New" w:hAnsi="Courier New" w:cs="Courier New" w:hint="default"/>
+      </w:rPr>
+    </w:lvl>
+    <w:lvl w:ilvl="2" w:tplc="042A0005" w:tentative="1">
+      <w:start w:val="1"/>
+      <w:numFmt w:val="bullet"/>
+      <w:lvlText w:val=""/>
+      <w:lvlJc w:val="left"/>
+      <w:pPr>
+        <w:ind w:left="2160" w:hanging="360"/>
+      </w:pPr>
+      <w:rPr>
+        <w:rFonts w:ascii="Wingdings" w:hAnsi="Wingdings" w:hint="default"/>
+      </w:rPr>
+    </w:lvl>
+    <w:lvl w:ilvl="3" w:tplc="042A0001" w:tentative="1">
+      <w:start w:val="1"/>
+      <w:numFmt w:val="bullet"/>
+      <w:lvlText w:val=""/>
+      <w:lvlJc w:val="left"/>
+      <w:pPr>
+        <w:ind w:left="2880" w:hanging="360"/>
+      </w:pPr>
+      <w:rPr>
+        <w:rFonts w:ascii="Symbol" w:hAnsi="Symbol" w:hint="default"/>
+      </w:rPr>
+    </w:lvl>
+    <w:lvl w:ilvl="4" w:tplc="042A0003" w:tentative="1">
+      <w:start w:val="1"/>
+      <w:numFmt w:val="bullet"/>
+      <w:lvlText w:val="o"/>
+      <w:lvlJc w:val="left"/>
+      <w:pPr>
+        <w:ind w:left="3600" w:hanging="360"/>
+      </w:pPr>
+      <w:rPr>
+        <w:rFonts w:ascii="Courier New" w:hAnsi="Courier New" w:cs="Courier New" w:hint="default"/>
+      </w:rPr>
+    </w:lvl>
+    <w:lvl w:ilvl="5" w:tplc="042A0005" w:tentative="1">
+      <w:start w:val="1"/>
+      <w:numFmt w:val="bullet"/>
+      <w:lvlText w:val=""/>
+      <w:lvlJc w:val="left"/>
+      <w:pPr>
+        <w:ind w:left="4320" w:hanging="360"/>
+      </w:pPr>
+      <w:rPr>
+        <w:rFonts w:ascii="Wingdings" w:hAnsi="Wingdings" w:hint="default"/>
+      </w:rPr>
+    </w:lvl>
+    <w:lvl w:ilvl="6" w:tplc="042A0001" w:tentative="1">
+      <w:start w:val="1"/>
+      <w:numFmt w:val="bullet"/>
+      <w:lvlText w:val=""/>
+      <w:lvlJc w:val="left"/>
+      <w:pPr>
+        <w:ind w:left="5040" w:hanging="360"/>
+      </w:pPr>
+      <w:rPr>
+        <w:rFonts w:ascii="Symbol" w:hAnsi="Symbol" w:hint="default"/>
+      </w:rPr>
+    </w:lvl>
+    <w:lvl w:ilvl="7" w:tplc="042A0003" w:tentative="1">
+      <w:start w:val="1"/>
+      <w:numFmt w:val="bullet"/>
+      <w:lvlText w:val="o"/>
+      <w:lvlJc w:val="left"/>
+      <w:pPr>
+        <w:ind w:left="5760" w:hanging="360"/>
+      </w:pPr>
+      <w:rPr>
+        <w:rFonts w:ascii="Courier New" w:hAnsi="Courier New" w:cs="Courier New" w:hint="default"/>
+      </w:rPr>
+    </w:lvl>
+    <w:lvl w:ilvl="8" w:tplc="042A0005" w:tentative="1">
+      <w:start w:val="1"/>
+      <w:numFmt w:val="bullet"/>
+      <w:lvlText w:val=""/>
+      <w:lvlJc w:val="left"/>
+      <w:pPr>
+        <w:ind w:left="6480" w:hanging="360"/>
+      </w:pPr>
+      <w:rPr>
+        <w:rFonts w:ascii="Wingdings" w:hAnsi="Wingdings" w:hint="default"/>
+      </w:rPr>
+    </w:lvl>
+  </w:abstractNum>
+  <w:abstractNum w:abstractNumId="20" w15:restartNumberingAfterBreak="0">
     <w:nsid w:val="61F836B9"/>
     <w:multiLevelType w:val="multilevel"/>
     <w:tmpl w:val="79E82650"/>
@@ -7317,7 +8063,7 @@
       </w:rPr>
     </w:lvl>
   </w:abstractNum>
-  <w:abstractNum w:abstractNumId="17" w15:restartNumberingAfterBreak="0">
+  <w:abstractNum w:abstractNumId="21" w15:restartNumberingAfterBreak="0">
     <w:nsid w:val="6343561D"/>
     <w:multiLevelType w:val="hybridMultilevel"/>
     <w:tmpl w:val="C4B6EF62"/>
@@ -7430,7 +8176,7 @@
       </w:rPr>
     </w:lvl>
   </w:abstractNum>
-  <w:abstractNum w:abstractNumId="18" w15:restartNumberingAfterBreak="0">
+  <w:abstractNum w:abstractNumId="22" w15:restartNumberingAfterBreak="0">
     <w:nsid w:val="67712A9F"/>
     <w:multiLevelType w:val="hybridMultilevel"/>
     <w:tmpl w:val="AABECF92"/>
@@ -7543,7 +8289,120 @@
       </w:rPr>
     </w:lvl>
   </w:abstractNum>
-  <w:abstractNum w:abstractNumId="19" w15:restartNumberingAfterBreak="0">
+  <w:abstractNum w:abstractNumId="23" w15:restartNumberingAfterBreak="0">
+    <w:nsid w:val="6CE13241"/>
+    <w:multiLevelType w:val="hybridMultilevel"/>
+    <w:tmpl w:val="5A3067A2"/>
+    <w:lvl w:ilvl="0" w:tplc="2940D2A0">
+      <w:numFmt w:val="bullet"/>
+      <w:lvlText w:val="-"/>
+      <w:lvlJc w:val="left"/>
+      <w:pPr>
+        <w:ind w:left="720" w:hanging="360"/>
+      </w:pPr>
+      <w:rPr>
+        <w:rFonts w:ascii="Times New Roman" w:eastAsia="Arial" w:hAnsi="Times New Roman" w:cs="Times New Roman" w:hint="default"/>
+        <w:b w:val="0"/>
+      </w:rPr>
+    </w:lvl>
+    <w:lvl w:ilvl="1" w:tplc="042A0003" w:tentative="1">
+      <w:start w:val="1"/>
+      <w:numFmt w:val="bullet"/>
+      <w:lvlText w:val="o"/>
+      <w:lvlJc w:val="left"/>
+      <w:pPr>
+        <w:ind w:left="1440" w:hanging="360"/>
+      </w:pPr>
+      <w:rPr>
+        <w:rFonts w:ascii="Courier New" w:hAnsi="Courier New" w:cs="Courier New" w:hint="default"/>
+      </w:rPr>
+    </w:lvl>
+    <w:lvl w:ilvl="2" w:tplc="042A0005" w:tentative="1">
+      <w:start w:val="1"/>
+      <w:numFmt w:val="bullet"/>
+      <w:lvlText w:val=""/>
+      <w:lvlJc w:val="left"/>
+      <w:pPr>
+        <w:ind w:left="2160" w:hanging="360"/>
+      </w:pPr>
+      <w:rPr>
+        <w:rFonts w:ascii="Wingdings" w:hAnsi="Wingdings" w:hint="default"/>
+      </w:rPr>
+    </w:lvl>
+    <w:lvl w:ilvl="3" w:tplc="042A0001" w:tentative="1">
+      <w:start w:val="1"/>
+      <w:numFmt w:val="bullet"/>
+      <w:lvlText w:val=""/>
+      <w:lvlJc w:val="left"/>
+      <w:pPr>
+        <w:ind w:left="2880" w:hanging="360"/>
+      </w:pPr>
+      <w:rPr>
+        <w:rFonts w:ascii="Symbol" w:hAnsi="Symbol" w:hint="default"/>
+      </w:rPr>
+    </w:lvl>
+    <w:lvl w:ilvl="4" w:tplc="042A0003" w:tentative="1">
+      <w:start w:val="1"/>
+      <w:numFmt w:val="bullet"/>
+      <w:lvlText w:val="o"/>
+      <w:lvlJc w:val="left"/>
+      <w:pPr>
+        <w:ind w:left="3600" w:hanging="360"/>
+      </w:pPr>
+      <w:rPr>
+        <w:rFonts w:ascii="Courier New" w:hAnsi="Courier New" w:cs="Courier New" w:hint="default"/>
+      </w:rPr>
+    </w:lvl>
+    <w:lvl w:ilvl="5" w:tplc="042A0005" w:tentative="1">
+      <w:start w:val="1"/>
+      <w:numFmt w:val="bullet"/>
+      <w:lvlText w:val=""/>
+      <w:lvlJc w:val="left"/>
+      <w:pPr>
+        <w:ind w:left="4320" w:hanging="360"/>
+      </w:pPr>
+      <w:rPr>
+        <w:rFonts w:ascii="Wingdings" w:hAnsi="Wingdings" w:hint="default"/>
+      </w:rPr>
+    </w:lvl>
+    <w:lvl w:ilvl="6" w:tplc="042A0001" w:tentative="1">
+      <w:start w:val="1"/>
+      <w:numFmt w:val="bullet"/>
+      <w:lvlText w:val=""/>
+      <w:lvlJc w:val="left"/>
+      <w:pPr>
+        <w:ind w:left="5040" w:hanging="360"/>
+      </w:pPr>
+      <w:rPr>
+        <w:rFonts w:ascii="Symbol" w:hAnsi="Symbol" w:hint="default"/>
+      </w:rPr>
+    </w:lvl>
+    <w:lvl w:ilvl="7" w:tplc="042A0003" w:tentative="1">
+      <w:start w:val="1"/>
+      <w:numFmt w:val="bullet"/>
+      <w:lvlText w:val="o"/>
+      <w:lvlJc w:val="left"/>
+      <w:pPr>
+        <w:ind w:left="5760" w:hanging="360"/>
+      </w:pPr>
+      <w:rPr>
+        <w:rFonts w:ascii="Courier New" w:hAnsi="Courier New" w:cs="Courier New" w:hint="default"/>
+      </w:rPr>
+    </w:lvl>
+    <w:lvl w:ilvl="8" w:tplc="042A0005" w:tentative="1">
+      <w:start w:val="1"/>
+      <w:numFmt w:val="bullet"/>
+      <w:lvlText w:val=""/>
+      <w:lvlJc w:val="left"/>
+      <w:pPr>
+        <w:ind w:left="6480" w:hanging="360"/>
+      </w:pPr>
+      <w:rPr>
+        <w:rFonts w:ascii="Wingdings" w:hAnsi="Wingdings" w:hint="default"/>
+      </w:rPr>
+    </w:lvl>
+  </w:abstractNum>
+  <w:abstractNum w:abstractNumId="24" w15:restartNumberingAfterBreak="0">
     <w:nsid w:val="6F777DCD"/>
     <w:multiLevelType w:val="hybridMultilevel"/>
     <w:tmpl w:val="D5DE521E"/>
@@ -7656,7 +8515,7 @@
       </w:rPr>
     </w:lvl>
   </w:abstractNum>
-  <w:abstractNum w:abstractNumId="20" w15:restartNumberingAfterBreak="0">
+  <w:abstractNum w:abstractNumId="25" w15:restartNumberingAfterBreak="0">
     <w:nsid w:val="73820BF0"/>
     <w:multiLevelType w:val="hybridMultilevel"/>
     <w:tmpl w:val="D7904240"/>
@@ -7768,7 +8627,7 @@
       </w:rPr>
     </w:lvl>
   </w:abstractNum>
-  <w:abstractNum w:abstractNumId="21" w15:restartNumberingAfterBreak="0">
+  <w:abstractNum w:abstractNumId="26" w15:restartNumberingAfterBreak="0">
     <w:nsid w:val="74C15CBE"/>
     <w:multiLevelType w:val="hybridMultilevel"/>
     <w:tmpl w:val="4BA088BE"/>
@@ -7864,19 +8723,19 @@
     <w:abstractNumId w:val="7"/>
   </w:num>
   <w:num w:numId="4" w16cid:durableId="246379189">
-    <w:abstractNumId w:val="20"/>
+    <w:abstractNumId w:val="25"/>
   </w:num>
   <w:num w:numId="5" w16cid:durableId="1749841640">
-    <w:abstractNumId w:val="19"/>
+    <w:abstractNumId w:val="24"/>
   </w:num>
   <w:num w:numId="6" w16cid:durableId="1259825895">
-    <w:abstractNumId w:val="21"/>
+    <w:abstractNumId w:val="26"/>
   </w:num>
   <w:num w:numId="7" w16cid:durableId="1182401572">
     <w:abstractNumId w:val="0"/>
   </w:num>
   <w:num w:numId="8" w16cid:durableId="1036152404">
-    <w:abstractNumId w:val="16"/>
+    <w:abstractNumId w:val="20"/>
   </w:num>
   <w:num w:numId="9" w16cid:durableId="149835607">
     <w:abstractNumId w:val="3"/>
@@ -7885,40 +8744,55 @@
     <w:abstractNumId w:val="1"/>
   </w:num>
   <w:num w:numId="11" w16cid:durableId="48267072">
-    <w:abstractNumId w:val="8"/>
+    <w:abstractNumId w:val="9"/>
   </w:num>
   <w:num w:numId="12" w16cid:durableId="815999040">
-    <w:abstractNumId w:val="14"/>
+    <w:abstractNumId w:val="16"/>
   </w:num>
   <w:num w:numId="13" w16cid:durableId="750850316">
-    <w:abstractNumId w:val="13"/>
+    <w:abstractNumId w:val="14"/>
   </w:num>
   <w:num w:numId="14" w16cid:durableId="1892426374">
     <w:abstractNumId w:val="2"/>
   </w:num>
   <w:num w:numId="15" w16cid:durableId="2026400417">
+    <w:abstractNumId w:val="22"/>
+  </w:num>
+  <w:num w:numId="16" w16cid:durableId="1799955800">
     <w:abstractNumId w:val="18"/>
   </w:num>
-  <w:num w:numId="16" w16cid:durableId="1799955800">
-    <w:abstractNumId w:val="15"/>
+  <w:num w:numId="17" w16cid:durableId="553322417">
+    <w:abstractNumId w:val="13"/>
   </w:num>
-  <w:num w:numId="17" w16cid:durableId="553322417">
+  <w:num w:numId="18" w16cid:durableId="788744779">
     <w:abstractNumId w:val="12"/>
   </w:num>
-  <w:num w:numId="18" w16cid:durableId="788744779">
+  <w:num w:numId="19" w16cid:durableId="2054039984">
     <w:abstractNumId w:val="11"/>
   </w:num>
-  <w:num w:numId="19" w16cid:durableId="2054039984">
+  <w:num w:numId="20" w16cid:durableId="2002807378">
     <w:abstractNumId w:val="10"/>
-  </w:num>
-  <w:num w:numId="20" w16cid:durableId="2002807378">
-    <w:abstractNumId w:val="9"/>
   </w:num>
   <w:num w:numId="21" w16cid:durableId="1408728886">
     <w:abstractNumId w:val="5"/>
   </w:num>
   <w:num w:numId="22" w16cid:durableId="225649602">
+    <w:abstractNumId w:val="21"/>
+  </w:num>
+  <w:num w:numId="23" w16cid:durableId="1953704751">
+    <w:abstractNumId w:val="15"/>
+  </w:num>
+  <w:num w:numId="24" w16cid:durableId="1871643881">
     <w:abstractNumId w:val="17"/>
+  </w:num>
+  <w:num w:numId="25" w16cid:durableId="268003280">
+    <w:abstractNumId w:val="19"/>
+  </w:num>
+  <w:num w:numId="26" w16cid:durableId="1930965381">
+    <w:abstractNumId w:val="23"/>
+  </w:num>
+  <w:num w:numId="27" w16cid:durableId="1065832670">
+    <w:abstractNumId w:val="8"/>
   </w:num>
 </w:numbering>
 </file>

</xml_diff>